<commit_message>
Added answers to questions
</commit_message>
<xml_diff>
--- a/week2/Practice Questions and Exercises - Week 2.docx
+++ b/week2/Practice Questions and Exercises - Week 2.docx
@@ -1,6 +1,6 @@
 
 <file path=word/document.xml><?xml version="1.0" encoding="utf-8"?>
-<w:document xmlns:wpc="http://schemas.microsoft.com/office/word/2010/wordprocessingCanvas" xmlns:cx="http://schemas.microsoft.com/office/drawing/2014/chartex" xmlns:cx1="http://schemas.microsoft.com/office/drawing/2015/9/8/chartex" xmlns:mc="http://schemas.openxmlformats.org/markup-compatibility/2006" xmlns:o="urn:schemas-microsoft-com:office:office" xmlns:r="http://schemas.openxmlformats.org/officeDocument/2006/relationships" xmlns:m="http://schemas.openxmlformats.org/officeDocument/2006/math" xmlns:v="urn:schemas-microsoft-com:vml" xmlns:wp14="http://schemas.microsoft.com/office/word/2010/wordprocessingDrawing" xmlns:wp="http://schemas.openxmlformats.org/drawingml/2006/wordprocessingDrawing" xmlns:w10="urn:schemas-microsoft-com:office:word" xmlns:w="http://schemas.openxmlformats.org/wordprocessingml/2006/main" xmlns:w14="http://schemas.microsoft.com/office/word/2010/wordml" xmlns:w15="http://schemas.microsoft.com/office/word/2012/wordml" xmlns:w16se="http://schemas.microsoft.com/office/word/2015/wordml/symex" xmlns:wpg="http://schemas.microsoft.com/office/word/2010/wordprocessingGroup" xmlns:wpi="http://schemas.microsoft.com/office/word/2010/wordprocessingInk" xmlns:wne="http://schemas.microsoft.com/office/word/2006/wordml" xmlns:wps="http://schemas.microsoft.com/office/word/2010/wordprocessingShape" mc:Ignorable="w14 w15 w16se wp14">
+<w:document xmlns:wpc="http://schemas.microsoft.com/office/word/2010/wordprocessingCanvas" xmlns:mc="http://schemas.openxmlformats.org/markup-compatibility/2006" xmlns:o="urn:schemas-microsoft-com:office:office" xmlns:r="http://schemas.openxmlformats.org/officeDocument/2006/relationships" xmlns:m="http://schemas.openxmlformats.org/officeDocument/2006/math" xmlns:v="urn:schemas-microsoft-com:vml" xmlns:wp14="http://schemas.microsoft.com/office/word/2010/wordprocessingDrawing" xmlns:wp="http://schemas.openxmlformats.org/drawingml/2006/wordprocessingDrawing" xmlns:w10="urn:schemas-microsoft-com:office:word" xmlns:w="http://schemas.openxmlformats.org/wordprocessingml/2006/main" xmlns:w14="http://schemas.microsoft.com/office/word/2010/wordml" xmlns:w15="http://schemas.microsoft.com/office/word/2012/wordml" xmlns:wpg="http://schemas.microsoft.com/office/word/2010/wordprocessingGroup" xmlns:wpi="http://schemas.microsoft.com/office/word/2010/wordprocessingInk" xmlns:wne="http://schemas.microsoft.com/office/word/2006/wordml" xmlns:wps="http://schemas.microsoft.com/office/word/2010/wordprocessingShape" mc:Ignorable="w14 w15 wp14">
   <w:body>
     <w:p>
       <w:pPr>
@@ -28,6 +28,48 @@
         <w:t>What is the difference between a function declaration and a function definition?</w:t>
       </w:r>
     </w:p>
+    <w:p>
+      <w:pPr>
+        <w:pStyle w:val="ListParagraph"/>
+        <w:numPr>
+          <w:ilvl w:val="1"/>
+          <w:numId w:val="1"/>
+        </w:numPr>
+        <w:rPr>
+          <w:color w:val="FF0000"/>
+        </w:rPr>
+      </w:pPr>
+      <w:r>
+        <w:rPr>
+          <w:color w:val="FF0000"/>
+        </w:rPr>
+        <w:t>A declaration associates an entity with a type</w:t>
+      </w:r>
+    </w:p>
+    <w:p>
+      <w:pPr>
+        <w:pStyle w:val="ListParagraph"/>
+        <w:numPr>
+          <w:ilvl w:val="1"/>
+          <w:numId w:val="1"/>
+        </w:numPr>
+        <w:rPr>
+          <w:color w:val="FF0000"/>
+        </w:rPr>
+      </w:pPr>
+      <w:r>
+        <w:rPr>
+          <w:color w:val="FF0000"/>
+        </w:rPr>
+        <w:t>A definition is a declaration that associates a meaning with an identifier.</w:t>
+      </w:r>
+      <w:r>
+        <w:rPr>
+          <w:color w:val="FF0000"/>
+        </w:rPr>
+        <w:t xml:space="preserve"> Definitions contain executable code</w:t>
+      </w:r>
+    </w:p>
     <w:p/>
     <w:p>
       <w:pPr>
@@ -44,6 +86,24 @@
     <w:p>
       <w:pPr>
         <w:pStyle w:val="ListParagraph"/>
+        <w:numPr>
+          <w:ilvl w:val="1"/>
+          <w:numId w:val="1"/>
+        </w:numPr>
+        <w:rPr>
+          <w:color w:val="FF0000"/>
+        </w:rPr>
+      </w:pPr>
+      <w:r>
+        <w:rPr>
+          <w:color w:val="FF0000"/>
+        </w:rPr>
+        <w:t>A memory leak occurs if an application loses the address of dynamically allocated memory that has not deallocated</w:t>
+      </w:r>
+    </w:p>
+    <w:p>
+      <w:pPr>
+        <w:pStyle w:val="ListParagraph"/>
       </w:pPr>
     </w:p>
     <w:p>
@@ -71,6 +131,51 @@
         <w:t>.</w:t>
       </w:r>
     </w:p>
+    <w:p>
+      <w:pPr>
+        <w:pStyle w:val="ListParagraph"/>
+        <w:numPr>
+          <w:ilvl w:val="1"/>
+          <w:numId w:val="1"/>
+        </w:numPr>
+      </w:pPr>
+      <w:r>
+        <w:rPr>
+          <w:color w:val="FF0000"/>
+        </w:rPr>
+        <w:t>Bool</w:t>
+      </w:r>
+    </w:p>
+    <w:p>
+      <w:pPr>
+        <w:pStyle w:val="ListParagraph"/>
+        <w:numPr>
+          <w:ilvl w:val="1"/>
+          <w:numId w:val="1"/>
+        </w:numPr>
+      </w:pPr>
+      <w:r>
+        <w:rPr>
+          <w:color w:val="FF0000"/>
+        </w:rPr>
+        <w:t>Integer</w:t>
+      </w:r>
+    </w:p>
+    <w:p>
+      <w:pPr>
+        <w:pStyle w:val="ListParagraph"/>
+        <w:numPr>
+          <w:ilvl w:val="1"/>
+          <w:numId w:val="1"/>
+        </w:numPr>
+      </w:pPr>
+      <w:r>
+        <w:rPr>
+          <w:color w:val="FF0000"/>
+        </w:rPr>
+        <w:t>char</w:t>
+      </w:r>
+    </w:p>
     <w:p/>
     <w:p>
       <w:pPr>
@@ -92,6 +197,36 @@
     <w:p>
       <w:pPr>
         <w:pStyle w:val="ListParagraph"/>
+        <w:numPr>
+          <w:ilvl w:val="1"/>
+          <w:numId w:val="1"/>
+        </w:numPr>
+      </w:pPr>
+      <w:r>
+        <w:rPr>
+          <w:color w:val="FF0000"/>
+        </w:rPr>
+        <w:t>Floating point</w:t>
+      </w:r>
+    </w:p>
+    <w:p>
+      <w:pPr>
+        <w:pStyle w:val="ListParagraph"/>
+        <w:numPr>
+          <w:ilvl w:val="1"/>
+          <w:numId w:val="1"/>
+        </w:numPr>
+      </w:pPr>
+      <w:r>
+        <w:rPr>
+          <w:color w:val="FF0000"/>
+        </w:rPr>
+        <w:t>doubles</w:t>
+      </w:r>
+    </w:p>
+    <w:p>
+      <w:pPr>
+        <w:pStyle w:val="ListParagraph"/>
       </w:pPr>
     </w:p>
     <w:p>
@@ -125,6 +260,38 @@
     <w:p>
       <w:pPr>
         <w:pStyle w:val="ListParagraph"/>
+        <w:numPr>
+          <w:ilvl w:val="1"/>
+          <w:numId w:val="1"/>
+        </w:numPr>
+      </w:pPr>
+      <w:proofErr w:type="spellStart"/>
+      <w:r>
+        <w:rPr>
+          <w:color w:val="FF0000"/>
+        </w:rPr>
+        <w:t>Structs</w:t>
+      </w:r>
+      <w:proofErr w:type="spellEnd"/>
+    </w:p>
+    <w:p>
+      <w:pPr>
+        <w:pStyle w:val="ListParagraph"/>
+        <w:numPr>
+          <w:ilvl w:val="1"/>
+          <w:numId w:val="1"/>
+        </w:numPr>
+      </w:pPr>
+      <w:r>
+        <w:rPr>
+          <w:color w:val="FF0000"/>
+        </w:rPr>
+        <w:t>classes</w:t>
+      </w:r>
+    </w:p>
+    <w:p>
+      <w:pPr>
+        <w:pStyle w:val="ListParagraph"/>
       </w:pPr>
     </w:p>
     <w:p>
@@ -165,6 +332,50 @@
         <w:t xml:space="preserve"> representation in memory?</w:t>
       </w:r>
     </w:p>
+    <w:p>
+      <w:pPr>
+        <w:pStyle w:val="ListParagraph"/>
+        <w:numPr>
+          <w:ilvl w:val="1"/>
+          <w:numId w:val="1"/>
+        </w:numPr>
+        <w:rPr>
+          <w:color w:val="FF0000"/>
+        </w:rPr>
+      </w:pPr>
+      <w:proofErr w:type="spellStart"/>
+      <w:r>
+        <w:rPr>
+          <w:color w:val="FF0000"/>
+        </w:rPr>
+        <w:t>Integgral</w:t>
+      </w:r>
+      <w:proofErr w:type="spellEnd"/>
+      <w:r>
+        <w:rPr>
+          <w:color w:val="FF0000"/>
+        </w:rPr>
+        <w:t xml:space="preserve"> types </w:t>
+      </w:r>
+      <w:r>
+        <w:rPr>
+          <w:color w:val="FF0000"/>
+        </w:rPr>
+        <w:t>store data exactly in equivalent binary form</w:t>
+      </w:r>
+      <w:r>
+        <w:rPr>
+          <w:color w:val="FF0000"/>
+        </w:rPr>
+        <w:t xml:space="preserve"> where </w:t>
+      </w:r>
+      <w:r>
+        <w:rPr>
+          <w:color w:val="FF0000"/>
+        </w:rPr>
+        <w:t>Floating Point Types (store data to a specified precision - can store very small and very large values)</w:t>
+      </w:r>
+    </w:p>
     <w:p/>
     <w:p>
       <w:pPr>
@@ -203,414 +414,488 @@
       </w:r>
       <w:proofErr w:type="spellEnd"/>
       <w:r>
+        <w:t xml:space="preserve"> sum(</w:t>
+      </w:r>
+      <w:proofErr w:type="spellStart"/>
+      <w:r>
+        <w:t>int</w:t>
+      </w:r>
+      <w:proofErr w:type="spellEnd"/>
+      <w:r>
+        <w:t xml:space="preserve">, </w:t>
+      </w:r>
+      <w:proofErr w:type="spellStart"/>
+      <w:r>
+        <w:t>int</w:t>
+      </w:r>
+      <w:proofErr w:type="spellEnd"/>
+      <w:r>
+        <w:t xml:space="preserve">, </w:t>
+      </w:r>
+      <w:proofErr w:type="spellStart"/>
+      <w:r>
+        <w:t>int</w:t>
+      </w:r>
+      <w:proofErr w:type="spellEnd"/>
+      <w:r>
+        <w:t>);</w:t>
+      </w:r>
+    </w:p>
+    <w:p>
+      <w:pPr>
+        <w:pStyle w:val="ListParagraph"/>
+        <w:ind w:left="1080"/>
+      </w:pPr>
+      <w:proofErr w:type="spellStart"/>
+      <w:proofErr w:type="gramStart"/>
+      <w:r>
+        <w:t>int</w:t>
+      </w:r>
+      <w:proofErr w:type="spellEnd"/>
+      <w:proofErr w:type="gramEnd"/>
+      <w:r>
+        <w:t xml:space="preserve"> sum(</w:t>
+      </w:r>
+      <w:proofErr w:type="spellStart"/>
+      <w:r>
+        <w:t>int</w:t>
+      </w:r>
+      <w:proofErr w:type="spellEnd"/>
+      <w:r>
+        <w:t xml:space="preserve">*, </w:t>
+      </w:r>
+      <w:proofErr w:type="spellStart"/>
+      <w:r>
+        <w:t>int</w:t>
+      </w:r>
+      <w:proofErr w:type="spellEnd"/>
+      <w:r>
+        <w:t xml:space="preserve">*, </w:t>
+      </w:r>
+      <w:proofErr w:type="spellStart"/>
+      <w:r>
+        <w:t>int</w:t>
+      </w:r>
+      <w:proofErr w:type="spellEnd"/>
+      <w:r>
+        <w:t>*);</w:t>
+      </w:r>
+    </w:p>
+    <w:p>
+      <w:pPr>
+        <w:pStyle w:val="ListParagraph"/>
+        <w:ind w:left="1080"/>
+      </w:pPr>
+      <w:proofErr w:type="spellStart"/>
+      <w:proofErr w:type="gramStart"/>
+      <w:r>
+        <w:t>int</w:t>
+      </w:r>
+      <w:proofErr w:type="spellEnd"/>
+      <w:proofErr w:type="gramEnd"/>
+      <w:r>
+        <w:t xml:space="preserve"> sum(</w:t>
+      </w:r>
+      <w:proofErr w:type="spellStart"/>
+      <w:r>
+        <w:t>int</w:t>
+      </w:r>
+      <w:proofErr w:type="spellEnd"/>
+      <w:r>
+        <w:t xml:space="preserve">&amp;, </w:t>
+      </w:r>
+      <w:proofErr w:type="spellStart"/>
+      <w:r>
+        <w:t>int</w:t>
+      </w:r>
+      <w:proofErr w:type="spellEnd"/>
+      <w:r>
+        <w:t xml:space="preserve">&amp;, </w:t>
+      </w:r>
+      <w:proofErr w:type="spellStart"/>
+      <w:r>
+        <w:t>int</w:t>
+      </w:r>
+      <w:proofErr w:type="spellEnd"/>
+      <w:r>
+        <w:t>&amp;);</w:t>
+      </w:r>
+    </w:p>
+    <w:p>
+      <w:pPr>
+        <w:pStyle w:val="ListParagraph"/>
+        <w:ind w:left="1080"/>
+        <w:rPr>
+          <w:color w:val="FF0000"/>
+        </w:rPr>
+      </w:pPr>
+      <w:r>
+        <w:rPr>
+          <w:color w:val="FF0000"/>
+        </w:rPr>
+        <w:t xml:space="preserve">The pass by reference and pass by copy conflict. Both are called with the exact same syntax and the compiler cannot tell the difference. </w:t>
+      </w:r>
+    </w:p>
+    <w:p>
+      <w:pPr>
+        <w:pStyle w:val="ListParagraph"/>
+        <w:ind w:left="1080"/>
+      </w:pPr>
+    </w:p>
+    <w:p>
+      <w:pPr>
+        <w:pStyle w:val="ListParagraph"/>
+        <w:ind w:left="1080"/>
+      </w:pPr>
+    </w:p>
+    <w:p>
+      <w:pPr>
+        <w:pStyle w:val="ListParagraph"/>
+        <w:numPr>
+          <w:ilvl w:val="1"/>
+          <w:numId w:val="1"/>
+        </w:numPr>
+      </w:pPr>
+      <w:r>
+        <w:t xml:space="preserve">void </w:t>
+      </w:r>
+      <w:proofErr w:type="spellStart"/>
+      <w:r>
+        <w:t>wrote_to_file</w:t>
+      </w:r>
+      <w:proofErr w:type="spellEnd"/>
+      <w:r>
+        <w:t xml:space="preserve">(char* name, char* data = </w:t>
+      </w:r>
+      <w:proofErr w:type="spellStart"/>
+      <w:r>
+        <w:t>nullptr</w:t>
+      </w:r>
+      <w:proofErr w:type="spellEnd"/>
+      <w:r>
+        <w:t xml:space="preserve">, </w:t>
+      </w:r>
+      <w:proofErr w:type="spellStart"/>
+      <w:r>
+        <w:t>int</w:t>
+      </w:r>
+      <w:proofErr w:type="spellEnd"/>
+      <w:r>
+        <w:t xml:space="preserve"> size);</w:t>
+      </w:r>
+    </w:p>
+    <w:p>
+      <w:pPr>
+        <w:pStyle w:val="ListParagraph"/>
+        <w:ind w:left="1080"/>
+        <w:rPr>
+          <w:color w:val="FF0000"/>
+        </w:rPr>
+      </w:pPr>
+      <w:r>
+        <w:rPr>
+          <w:color w:val="FF0000"/>
+        </w:rPr>
+        <w:t xml:space="preserve">The parameter with the default value has to be at the end of the function declaration. </w:t>
+      </w:r>
+    </w:p>
+    <w:p>
+      <w:pPr>
+        <w:pStyle w:val="ListParagraph"/>
+        <w:ind w:left="1080"/>
+      </w:pPr>
+    </w:p>
+    <w:p>
+      <w:pPr>
+        <w:pStyle w:val="ListParagraph"/>
+        <w:ind w:left="1080"/>
+      </w:pPr>
+    </w:p>
+    <w:p>
+      <w:pPr>
+        <w:pStyle w:val="ListParagraph"/>
+        <w:numPr>
+          <w:ilvl w:val="0"/>
+          <w:numId w:val="1"/>
+        </w:numPr>
+      </w:pPr>
+      <w:r>
+        <w:t>Is this code valid? If not, why?</w:t>
+      </w:r>
+    </w:p>
+    <w:p>
+      <w:pPr>
+        <w:pStyle w:val="ListParagraph"/>
+        <w:numPr>
+          <w:ilvl w:val="1"/>
+          <w:numId w:val="1"/>
+        </w:numPr>
+      </w:pPr>
+      <w:proofErr w:type="spellStart"/>
+      <w:r>
+        <w:t>int</w:t>
+      </w:r>
+      <w:proofErr w:type="spellEnd"/>
+      <w:r>
+        <w:t xml:space="preserve"> a = 10;</w:t>
+      </w:r>
+    </w:p>
+    <w:p>
+      <w:pPr>
+        <w:pStyle w:val="ListParagraph"/>
+        <w:ind w:left="1080"/>
+      </w:pPr>
+      <w:proofErr w:type="spellStart"/>
+      <w:proofErr w:type="gramStart"/>
+      <w:r>
+        <w:t>int</w:t>
+      </w:r>
+      <w:proofErr w:type="spellEnd"/>
+      <w:proofErr w:type="gramEnd"/>
+      <w:r>
+        <w:t xml:space="preserve"> b[a];</w:t>
+      </w:r>
+    </w:p>
+    <w:p>
+      <w:pPr>
+        <w:pStyle w:val="ListParagraph"/>
+        <w:ind w:left="1080"/>
+        <w:rPr>
+          <w:color w:val="FF0000"/>
+        </w:rPr>
+      </w:pPr>
+      <w:r>
+        <w:rPr>
+          <w:color w:val="FF0000"/>
+        </w:rPr>
+        <w:t>No, you cannot use a variable when defining the size of a static array. You can only use constant values</w:t>
+      </w:r>
+    </w:p>
+    <w:p>
+      <w:pPr>
+        <w:pStyle w:val="ListParagraph"/>
+        <w:ind w:left="1080"/>
+      </w:pPr>
+    </w:p>
+    <w:p>
+      <w:pPr>
+        <w:pStyle w:val="ListParagraph"/>
+        <w:numPr>
+          <w:ilvl w:val="1"/>
+          <w:numId w:val="1"/>
+        </w:numPr>
+      </w:pPr>
+      <w:proofErr w:type="spellStart"/>
+      <w:r>
+        <w:t>int</w:t>
+      </w:r>
+      <w:proofErr w:type="spellEnd"/>
+      <w:r>
+        <w:t>* a;</w:t>
+      </w:r>
+    </w:p>
+    <w:p>
+      <w:pPr>
+        <w:pStyle w:val="ListParagraph"/>
+        <w:ind w:left="1080"/>
+      </w:pPr>
+      <w:proofErr w:type="spellStart"/>
+      <w:proofErr w:type="gramStart"/>
+      <w:r>
+        <w:t>int</w:t>
+      </w:r>
+      <w:proofErr w:type="spellEnd"/>
+      <w:proofErr w:type="gramEnd"/>
+      <w:r>
+        <w:t xml:space="preserve"> b = 42;</w:t>
+      </w:r>
+    </w:p>
+    <w:p>
+      <w:pPr>
+        <w:pStyle w:val="ListParagraph"/>
+        <w:ind w:left="1080"/>
+      </w:pPr>
+      <w:r>
+        <w:t>a = &amp;b;</w:t>
+      </w:r>
+    </w:p>
+    <w:p>
+      <w:pPr>
+        <w:pStyle w:val="ListParagraph"/>
+        <w:ind w:left="1080"/>
+        <w:rPr>
+          <w:color w:val="FF0000"/>
+        </w:rPr>
+      </w:pPr>
+      <w:r>
+        <w:rPr>
+          <w:color w:val="FF0000"/>
+        </w:rPr>
+        <w:t>Yes this is valid code</w:t>
+      </w:r>
+    </w:p>
+    <w:p>
+      <w:pPr>
+        <w:pStyle w:val="ListParagraph"/>
+        <w:ind w:left="360"/>
+      </w:pPr>
+    </w:p>
+    <w:p>
+      <w:pPr>
+        <w:pStyle w:val="ListParagraph"/>
+        <w:numPr>
+          <w:ilvl w:val="1"/>
+          <w:numId w:val="1"/>
+        </w:numPr>
+      </w:pPr>
+      <w:r>
+        <w:t>double* d = new double[10];</w:t>
+      </w:r>
+    </w:p>
+    <w:p>
+      <w:pPr>
+        <w:pStyle w:val="ListParagraph"/>
+        <w:ind w:left="1080"/>
+      </w:pPr>
+      <w:r>
+        <w:t>for (</w:t>
+      </w:r>
+      <w:proofErr w:type="spellStart"/>
+      <w:r>
+        <w:t>int</w:t>
+      </w:r>
+      <w:proofErr w:type="spellEnd"/>
+      <w:r>
         <w:t xml:space="preserve"> </w:t>
       </w:r>
+      <w:proofErr w:type="spellStart"/>
+      <w:r>
+        <w:t>i</w:t>
+      </w:r>
+      <w:proofErr w:type="spellEnd"/>
+      <w:r>
+        <w:t xml:space="preserve"> = 0; </w:t>
+      </w:r>
+      <w:proofErr w:type="spellStart"/>
+      <w:r>
+        <w:t>i</w:t>
+      </w:r>
+      <w:proofErr w:type="spellEnd"/>
+      <w:r>
+        <w:t xml:space="preserve"> &lt;= 10; </w:t>
+      </w:r>
+      <w:proofErr w:type="spellStart"/>
+      <w:r>
+        <w:t>i</w:t>
+      </w:r>
+      <w:proofErr w:type="spellEnd"/>
+      <w:r>
+        <w:t>++)</w:t>
+      </w:r>
+      <w:bookmarkStart w:id="0" w:name="_GoBack"/>
+      <w:bookmarkEnd w:id="0"/>
+    </w:p>
+    <w:p>
+      <w:pPr>
+        <w:pStyle w:val="ListParagraph"/>
+        <w:ind w:left="1080"/>
+      </w:pPr>
+      <w:r>
+        <w:tab/>
+      </w:r>
       <w:proofErr w:type="gramStart"/>
       <w:r>
-        <w:t>sum(</w:t>
+        <w:t>d[</w:t>
       </w:r>
       <w:proofErr w:type="spellStart"/>
       <w:proofErr w:type="gramEnd"/>
       <w:r>
-        <w:t>int</w:t>
-      </w:r>
-      <w:proofErr w:type="spellEnd"/>
-      <w:r>
-        <w:t xml:space="preserve">, </w:t>
-      </w:r>
-      <w:proofErr w:type="spellStart"/>
-      <w:r>
-        <w:t>int</w:t>
-      </w:r>
-      <w:proofErr w:type="spellEnd"/>
-      <w:r>
-        <w:t xml:space="preserve">, </w:t>
-      </w:r>
-      <w:proofErr w:type="spellStart"/>
-      <w:r>
-        <w:t>int</w:t>
-      </w:r>
-      <w:proofErr w:type="spellEnd"/>
-      <w:r>
-        <w:t>);</w:t>
+        <w:t>i</w:t>
+      </w:r>
+      <w:proofErr w:type="spellEnd"/>
+      <w:r>
+        <w:t xml:space="preserve">] = </w:t>
+      </w:r>
+      <w:proofErr w:type="spellStart"/>
+      <w:r>
+        <w:t>i</w:t>
+      </w:r>
+      <w:proofErr w:type="spellEnd"/>
+      <w:r>
+        <w:t>;</w:t>
       </w:r>
     </w:p>
     <w:p>
       <w:pPr>
         <w:pStyle w:val="ListParagraph"/>
         <w:ind w:left="1080"/>
-      </w:pPr>
-      <w:proofErr w:type="spellStart"/>
-      <w:r>
-        <w:t>int</w:t>
-      </w:r>
-      <w:proofErr w:type="spellEnd"/>
-      <w:r>
-        <w:t xml:space="preserve"> </w:t>
+        <w:rPr>
+          <w:color w:val="FF0000"/>
+        </w:rPr>
+      </w:pPr>
+      <w:r>
+        <w:rPr>
+          <w:color w:val="FF0000"/>
+        </w:rPr>
+        <w:t xml:space="preserve">This will cause undefined behaviour because </w:t>
+      </w:r>
+      <w:r>
+        <w:rPr>
+          <w:color w:val="FF0000"/>
+        </w:rPr>
+        <w:t>you allocate 10 spaces for the array d, but you try to write to the 11</w:t>
+      </w:r>
+      <w:r>
+        <w:rPr>
+          <w:color w:val="FF0000"/>
+          <w:vertAlign w:val="superscript"/>
+        </w:rPr>
+        <w:t>th</w:t>
+      </w:r>
+      <w:r>
+        <w:rPr>
+          <w:color w:val="FF0000"/>
+        </w:rPr>
+        <w:t xml:space="preserve"> place in the array.</w:t>
+      </w:r>
+    </w:p>
+    <w:p>
+      <w:pPr>
+        <w:pStyle w:val="ListParagraph"/>
+        <w:ind w:left="1080"/>
+      </w:pPr>
+    </w:p>
+    <w:p>
+      <w:pPr>
+        <w:pStyle w:val="ListParagraph"/>
+        <w:numPr>
+          <w:ilvl w:val="0"/>
+          <w:numId w:val="1"/>
+        </w:numPr>
+      </w:pPr>
+      <w:r>
+        <w:t>Write a program that is used to calculate the average of a list of numbers</w:t>
+      </w:r>
+      <w:r>
+        <w:t xml:space="preserve"> (do not use statically allocated arrays)</w:t>
+      </w:r>
+      <w:r>
+        <w:t xml:space="preserve">. This program must ask the user for the number of inputs </w:t>
       </w:r>
       <w:proofErr w:type="gramStart"/>
       <w:r>
-        <w:t>sum(</w:t>
-      </w:r>
-      <w:proofErr w:type="spellStart"/>
+        <w:t>the  program</w:t>
+      </w:r>
       <w:proofErr w:type="gramEnd"/>
       <w:r>
-        <w:t>int</w:t>
-      </w:r>
-      <w:proofErr w:type="spellEnd"/>
-      <w:r>
-        <w:t xml:space="preserve">*, </w:t>
-      </w:r>
-      <w:proofErr w:type="spellStart"/>
-      <w:r>
-        <w:t>int</w:t>
-      </w:r>
-      <w:proofErr w:type="spellEnd"/>
-      <w:r>
-        <w:t xml:space="preserve">*, </w:t>
-      </w:r>
-      <w:proofErr w:type="spellStart"/>
-      <w:r>
-        <w:t>int</w:t>
-      </w:r>
-      <w:proofErr w:type="spellEnd"/>
-      <w:r>
-        <w:t>*);</w:t>
-      </w:r>
-    </w:p>
-    <w:p>
-      <w:pPr>
-        <w:pStyle w:val="ListParagraph"/>
-        <w:ind w:left="1080"/>
-      </w:pPr>
-      <w:proofErr w:type="spellStart"/>
-      <w:r>
-        <w:t>int</w:t>
-      </w:r>
-      <w:proofErr w:type="spellEnd"/>
-      <w:r>
-        <w:t xml:space="preserve"> </w:t>
-      </w:r>
-      <w:proofErr w:type="gramStart"/>
-      <w:r>
-        <w:t>sum(</w:t>
-      </w:r>
-      <w:proofErr w:type="spellStart"/>
-      <w:proofErr w:type="gramEnd"/>
-      <w:r>
-        <w:t>int</w:t>
-      </w:r>
-      <w:proofErr w:type="spellEnd"/>
-      <w:r>
-        <w:t xml:space="preserve">&amp;, </w:t>
-      </w:r>
-      <w:proofErr w:type="spellStart"/>
-      <w:r>
-        <w:t>int</w:t>
-      </w:r>
-      <w:proofErr w:type="spellEnd"/>
-      <w:r>
-        <w:t xml:space="preserve">&amp;, </w:t>
-      </w:r>
-      <w:proofErr w:type="spellStart"/>
-      <w:r>
-        <w:t>int</w:t>
-      </w:r>
-      <w:proofErr w:type="spellEnd"/>
-      <w:r>
-        <w:t>&amp;);</w:t>
-      </w:r>
-    </w:p>
-    <w:p>
-      <w:pPr>
-        <w:pStyle w:val="ListParagraph"/>
-        <w:ind w:left="1080"/>
-      </w:pPr>
-    </w:p>
-    <w:p>
-      <w:pPr>
-        <w:pStyle w:val="ListParagraph"/>
-        <w:ind w:left="1080"/>
-      </w:pPr>
-    </w:p>
-    <w:p>
-      <w:pPr>
-        <w:pStyle w:val="ListParagraph"/>
-        <w:numPr>
-          <w:ilvl w:val="1"/>
-          <w:numId w:val="1"/>
-        </w:numPr>
-      </w:pPr>
-      <w:r>
-        <w:t xml:space="preserve">void </w:t>
-      </w:r>
-      <w:proofErr w:type="spellStart"/>
-      <w:r>
-        <w:t>wrote_to_</w:t>
-      </w:r>
-      <w:proofErr w:type="gramStart"/>
-      <w:r>
-        <w:t>file</w:t>
-      </w:r>
-      <w:proofErr w:type="spellEnd"/>
+        <w:t xml:space="preserve"> is to accept</w:t>
+      </w:r>
+      <w:r>
+        <w:t>. Create a dynamic array of doubles to hold those numbers. Next, using a loop, have the user input those numbers and store them in the array. Write a function to calculate the average. My suggestion would be to have the function return a double, and have two input parameters</w:t>
+      </w:r>
       <w:r>
         <w:t>(</w:t>
       </w:r>
-      <w:proofErr w:type="gramEnd"/>
-      <w:r>
-        <w:t xml:space="preserve">char* name, char* data = </w:t>
-      </w:r>
-      <w:proofErr w:type="spellStart"/>
-      <w:r>
-        <w:t>nullptr</w:t>
-      </w:r>
-      <w:proofErr w:type="spellEnd"/>
-      <w:r>
-        <w:t xml:space="preserve">, </w:t>
-      </w:r>
-      <w:proofErr w:type="spellStart"/>
-      <w:r>
-        <w:t>int</w:t>
-      </w:r>
-      <w:proofErr w:type="spellEnd"/>
-      <w:r>
-        <w:t xml:space="preserve"> size);</w:t>
-      </w:r>
-    </w:p>
-    <w:p>
-      <w:pPr>
-        <w:pStyle w:val="ListParagraph"/>
-        <w:ind w:left="1080"/>
-      </w:pPr>
-    </w:p>
-    <w:p>
-      <w:pPr>
-        <w:pStyle w:val="ListParagraph"/>
-        <w:ind w:left="1080"/>
-      </w:pPr>
-    </w:p>
-    <w:p>
-      <w:pPr>
-        <w:pStyle w:val="ListParagraph"/>
-        <w:numPr>
-          <w:ilvl w:val="0"/>
-          <w:numId w:val="1"/>
-        </w:numPr>
-      </w:pPr>
-      <w:r>
-        <w:t>Is this code valid? If not, why?</w:t>
-      </w:r>
-    </w:p>
-    <w:p>
-      <w:pPr>
-        <w:pStyle w:val="ListParagraph"/>
-        <w:numPr>
-          <w:ilvl w:val="1"/>
-          <w:numId w:val="1"/>
-        </w:numPr>
-      </w:pPr>
-      <w:proofErr w:type="spellStart"/>
-      <w:r>
-        <w:t>int</w:t>
-      </w:r>
-      <w:proofErr w:type="spellEnd"/>
-      <w:r>
-        <w:t xml:space="preserve"> a = 10;</w:t>
-      </w:r>
-    </w:p>
-    <w:p>
-      <w:pPr>
-        <w:pStyle w:val="ListParagraph"/>
-        <w:ind w:left="1080"/>
-      </w:pPr>
-      <w:proofErr w:type="spellStart"/>
-      <w:r>
-        <w:t>int</w:t>
-      </w:r>
-      <w:proofErr w:type="spellEnd"/>
-      <w:r>
-        <w:t xml:space="preserve"> b[a];</w:t>
-      </w:r>
-    </w:p>
-    <w:p>
-      <w:pPr>
-        <w:pStyle w:val="ListParagraph"/>
-        <w:ind w:left="1080"/>
-      </w:pPr>
-    </w:p>
-    <w:p>
-      <w:pPr>
-        <w:pStyle w:val="ListParagraph"/>
-        <w:numPr>
-          <w:ilvl w:val="1"/>
-          <w:numId w:val="1"/>
-        </w:numPr>
-      </w:pPr>
-      <w:proofErr w:type="spellStart"/>
-      <w:r>
-        <w:t>int</w:t>
-      </w:r>
-      <w:proofErr w:type="spellEnd"/>
-      <w:r>
-        <w:t>* a;</w:t>
-      </w:r>
-    </w:p>
-    <w:p>
-      <w:pPr>
-        <w:pStyle w:val="ListParagraph"/>
-        <w:ind w:left="1080"/>
-      </w:pPr>
-      <w:proofErr w:type="spellStart"/>
-      <w:r>
-        <w:t>int</w:t>
-      </w:r>
-      <w:proofErr w:type="spellEnd"/>
-      <w:r>
-        <w:t xml:space="preserve"> b = 42;</w:t>
-      </w:r>
-    </w:p>
-    <w:p>
-      <w:pPr>
-        <w:pStyle w:val="ListParagraph"/>
-        <w:ind w:left="1080"/>
-      </w:pPr>
-      <w:r>
-        <w:t>a = &amp;b;</w:t>
-      </w:r>
-    </w:p>
-    <w:p>
-      <w:pPr>
-        <w:pStyle w:val="ListParagraph"/>
-        <w:ind w:left="360"/>
-      </w:pPr>
-    </w:p>
-    <w:p>
-      <w:pPr>
-        <w:pStyle w:val="ListParagraph"/>
-        <w:numPr>
-          <w:ilvl w:val="1"/>
-          <w:numId w:val="1"/>
-        </w:numPr>
-      </w:pPr>
-      <w:r>
-        <w:t xml:space="preserve">double* d = new </w:t>
-      </w:r>
-      <w:proofErr w:type="gramStart"/>
-      <w:r>
-        <w:t>double[</w:t>
-      </w:r>
-      <w:proofErr w:type="gramEnd"/>
-      <w:r>
-        <w:t>10];</w:t>
-      </w:r>
-    </w:p>
-    <w:p>
-      <w:pPr>
-        <w:pStyle w:val="ListParagraph"/>
-        <w:ind w:left="1080"/>
-      </w:pPr>
-      <w:r>
-        <w:t>for (</w:t>
-      </w:r>
-      <w:proofErr w:type="spellStart"/>
-      <w:r>
-        <w:t>int</w:t>
-      </w:r>
-      <w:proofErr w:type="spellEnd"/>
-      <w:r>
-        <w:t xml:space="preserve"> </w:t>
-      </w:r>
-      <w:proofErr w:type="spellStart"/>
-      <w:r>
-        <w:t>i</w:t>
-      </w:r>
-      <w:proofErr w:type="spellEnd"/>
-      <w:r>
-        <w:t xml:space="preserve"> = 0; </w:t>
-      </w:r>
-      <w:proofErr w:type="spellStart"/>
-      <w:r>
-        <w:t>i</w:t>
-      </w:r>
-      <w:proofErr w:type="spellEnd"/>
-      <w:r>
-        <w:t xml:space="preserve"> &lt;= 10; </w:t>
-      </w:r>
-      <w:proofErr w:type="spellStart"/>
-      <w:r>
-        <w:t>i</w:t>
-      </w:r>
-      <w:proofErr w:type="spellEnd"/>
-      <w:r>
-        <w:t>++)</w:t>
-      </w:r>
-    </w:p>
-    <w:p>
-      <w:pPr>
-        <w:pStyle w:val="ListParagraph"/>
-        <w:ind w:left="1080"/>
-      </w:pPr>
-      <w:r>
-        <w:tab/>
-        <w:t>d[</w:t>
-      </w:r>
-      <w:proofErr w:type="spellStart"/>
-      <w:r>
-        <w:t>i</w:t>
-      </w:r>
-      <w:proofErr w:type="spellEnd"/>
-      <w:r>
-        <w:t>] = I;</w:t>
-      </w:r>
-    </w:p>
-    <w:p>
-      <w:pPr>
-        <w:pStyle w:val="ListParagraph"/>
-        <w:ind w:left="1080"/>
-      </w:pPr>
-    </w:p>
-    <w:p>
-      <w:pPr>
-        <w:pStyle w:val="ListParagraph"/>
-        <w:ind w:left="1080"/>
-      </w:pPr>
-    </w:p>
-    <w:p>
-      <w:pPr>
-        <w:pStyle w:val="ListParagraph"/>
-        <w:numPr>
-          <w:ilvl w:val="0"/>
-          <w:numId w:val="1"/>
-        </w:numPr>
-      </w:pPr>
-      <w:r>
-        <w:t>Write a program that is used to calculate the average of a list of numbers</w:t>
-      </w:r>
-      <w:r>
-        <w:t xml:space="preserve"> (do not use statically allocated arrays)</w:t>
-      </w:r>
-      <w:r>
-        <w:t xml:space="preserve">. This program must ask the user for the number of inputs </w:t>
-      </w:r>
-      <w:proofErr w:type="gramStart"/>
-      <w:r>
-        <w:t>the  program</w:t>
-      </w:r>
-      <w:proofErr w:type="gramEnd"/>
-      <w:r>
-        <w:t xml:space="preserve"> is to accept</w:t>
-      </w:r>
-      <w:r>
-        <w:t xml:space="preserve">. Create a dynamic array of doubles to hold those numbers. Next, using a loop, have the user input those numbers and store them in the array. Write a function to calculate the average. My suggestion would be to have the function return a double, and have two input </w:t>
-      </w:r>
-      <w:proofErr w:type="gramStart"/>
-      <w:r>
-        <w:t>parameters</w:t>
-      </w:r>
-      <w:r>
-        <w:t>(</w:t>
-      </w:r>
-      <w:proofErr w:type="gramEnd"/>
       <w:r>
         <w:t xml:space="preserve">one for </w:t>
       </w:r>
@@ -653,8 +938,6 @@
       <w:r>
         <w:t xml:space="preserve"> (or class) to store this information. Accept input from the user for each of these people, and when complete, display the information back to the user for confirmation. </w:t>
       </w:r>
-      <w:bookmarkStart w:id="0" w:name="_GoBack"/>
-      <w:bookmarkEnd w:id="0"/>
     </w:p>
     <w:p>
       <w:pPr>
@@ -693,7 +976,7 @@
 </file>
 
 <file path=word/numbering.xml><?xml version="1.0" encoding="utf-8"?>
-<w:numbering xmlns:wpc="http://schemas.microsoft.com/office/word/2010/wordprocessingCanvas" xmlns:cx="http://schemas.microsoft.com/office/drawing/2014/chartex" xmlns:cx1="http://schemas.microsoft.com/office/drawing/2015/9/8/chartex" xmlns:mc="http://schemas.openxmlformats.org/markup-compatibility/2006" xmlns:o="urn:schemas-microsoft-com:office:office" xmlns:r="http://schemas.openxmlformats.org/officeDocument/2006/relationships" xmlns:m="http://schemas.openxmlformats.org/officeDocument/2006/math" xmlns:v="urn:schemas-microsoft-com:vml" xmlns:wp14="http://schemas.microsoft.com/office/word/2010/wordprocessingDrawing" xmlns:wp="http://schemas.openxmlformats.org/drawingml/2006/wordprocessingDrawing" xmlns:w10="urn:schemas-microsoft-com:office:word" xmlns:w="http://schemas.openxmlformats.org/wordprocessingml/2006/main" xmlns:w14="http://schemas.microsoft.com/office/word/2010/wordml" xmlns:w15="http://schemas.microsoft.com/office/word/2012/wordml" xmlns:w16se="http://schemas.microsoft.com/office/word/2015/wordml/symex" xmlns:wpg="http://schemas.microsoft.com/office/word/2010/wordprocessingGroup" xmlns:wpi="http://schemas.microsoft.com/office/word/2010/wordprocessingInk" xmlns:wne="http://schemas.microsoft.com/office/word/2006/wordml" xmlns:wps="http://schemas.microsoft.com/office/word/2010/wordprocessingShape" mc:Ignorable="w14 w15 w16se wp14">
+<w:numbering xmlns:wpc="http://schemas.microsoft.com/office/word/2010/wordprocessingCanvas" xmlns:mc="http://schemas.openxmlformats.org/markup-compatibility/2006" xmlns:o="urn:schemas-microsoft-com:office:office" xmlns:r="http://schemas.openxmlformats.org/officeDocument/2006/relationships" xmlns:m="http://schemas.openxmlformats.org/officeDocument/2006/math" xmlns:v="urn:schemas-microsoft-com:vml" xmlns:wp14="http://schemas.microsoft.com/office/word/2010/wordprocessingDrawing" xmlns:wp="http://schemas.openxmlformats.org/drawingml/2006/wordprocessingDrawing" xmlns:w10="urn:schemas-microsoft-com:office:word" xmlns:w="http://schemas.openxmlformats.org/wordprocessingml/2006/main" xmlns:w14="http://schemas.microsoft.com/office/word/2010/wordml" xmlns:w15="http://schemas.microsoft.com/office/word/2012/wordml" xmlns:wpg="http://schemas.microsoft.com/office/word/2010/wordprocessingGroup" xmlns:wpi="http://schemas.microsoft.com/office/word/2010/wordprocessingInk" xmlns:wne="http://schemas.microsoft.com/office/word/2006/wordml" xmlns:wps="http://schemas.microsoft.com/office/word/2010/wordprocessingShape" mc:Ignorable="w14 w15 wp14">
   <w:abstractNum w:abstractNumId="0" w15:restartNumberingAfterBreak="0">
     <w:nsid w:val="23233A31"/>
     <w:multiLevelType w:val="hybridMultilevel"/>
@@ -1073,7 +1356,7 @@
 </file>
 
 <file path=word/styles.xml><?xml version="1.0" encoding="utf-8"?>
-<w:styles xmlns:mc="http://schemas.openxmlformats.org/markup-compatibility/2006" xmlns:r="http://schemas.openxmlformats.org/officeDocument/2006/relationships" xmlns:w="http://schemas.openxmlformats.org/wordprocessingml/2006/main" xmlns:w14="http://schemas.microsoft.com/office/word/2010/wordml" xmlns:w15="http://schemas.microsoft.com/office/word/2012/wordml" xmlns:w16se="http://schemas.microsoft.com/office/word/2015/wordml/symex" mc:Ignorable="w14 w15 w16se">
+<w:styles xmlns:mc="http://schemas.openxmlformats.org/markup-compatibility/2006" xmlns:r="http://schemas.openxmlformats.org/officeDocument/2006/relationships" xmlns:w="http://schemas.openxmlformats.org/wordprocessingml/2006/main" xmlns:w14="http://schemas.microsoft.com/office/word/2010/wordml" xmlns:w15="http://schemas.microsoft.com/office/word/2012/wordml" mc:Ignorable="w14 w15">
   <w:docDefaults>
     <w:rPrDefault>
       <w:rPr>
@@ -1469,7 +1752,6 @@
   <w:style w:type="character" w:default="1" w:styleId="DefaultParagraphFont">
     <w:name w:val="Default Paragraph Font"/>
     <w:uiPriority w:val="1"/>
-    <w:semiHidden/>
     <w:unhideWhenUsed/>
   </w:style>
   <w:style w:type="table" w:default="1" w:styleId="TableNormal">

</xml_diff>